<commit_message>
Perbaikan laporan link deployment
</commit_message>
<xml_diff>
--- a/KOMSTAT_Laporan_UAS_222313248_2KS3.docx
+++ b/KOMSTAT_Laporan_UAS_222313248_2KS3.docx
@@ -452,9 +452,12 @@
     <w:sdt>
       <w:sdtPr>
         <w:rPr>
-          <w:rFonts w:asciiTheme="majorBidi" w:hAnsiTheme="majorBidi"/>
-          <w:sz w:val="24"/>
-          <w:szCs w:val="24"/>
+          <w:rFonts w:asciiTheme="majorBidi" w:eastAsia="Arial" w:hAnsiTheme="majorBidi" w:cs="Arial"/>
+          <w:color w:val="auto"/>
+          <w:sz w:val="24"/>
+          <w:szCs w:val="24"/>
+          <w:lang w:val="en"/>
+          <w14:ligatures w14:val="standardContextual"/>
         </w:rPr>
         <w:id w:val="-230852803"/>
         <w:docPartObj>
@@ -464,12 +467,8 @@
       </w:sdtPr>
       <w:sdtEndPr>
         <w:rPr>
-          <w:rFonts w:eastAsia="Arial"/>
-          <w:b/>
-          <w:bCs/>
-          <w:color w:val="auto"/>
-          <w:lang w:val="en"/>
-          <w14:ligatures w14:val="standardContextual"/>
+          <w:b/>
+          <w:bCs/>
         </w:rPr>
       </w:sdtEndPr>
       <w:sdtContent>
@@ -3530,7 +3529,6 @@
           <w:bCs/>
           <w:sz w:val="24"/>
           <w:szCs w:val="24"/>
-          <w:lang w:val="fi-FI"/>
         </w:rPr>
         <w:t xml:space="preserve">Hasil dari penelaahan ini menjadi dasar untuk perancangan fitur-fitur di tab "Manajemen Data" pada dashboard, seperti fitur kategorisasi dan transformasi variabel. </w:t>
       </w:r>
@@ -3599,6 +3597,9 @@
         <w:tab/>
       </w:r>
       <w:r>
+        <w:rPr>
+          <w:noProof/>
+        </w:rPr>
         <w:drawing>
           <wp:inline distT="0" distB="0" distL="0" distR="0" wp14:anchorId="2F5339FF" wp14:editId="573DCBD2">
             <wp:extent cx="6120130" cy="2595880"/>
@@ -5505,6 +5506,9 @@
         </w:rPr>
       </w:pPr>
       <w:r>
+        <w:rPr>
+          <w:noProof/>
+        </w:rPr>
         <w:drawing>
           <wp:inline distT="0" distB="0" distL="0" distR="0" wp14:anchorId="6B821785" wp14:editId="69CD60CB">
             <wp:extent cx="5931535" cy="2799080"/>
@@ -5684,21 +5688,9 @@
             <w:sz w:val="24"/>
             <w:szCs w:val="24"/>
           </w:rPr>
-          <w:t>https://muhammad-ludvi-argorahayu.shinyapps.io/Analisis_Kerentanan_Sosial_Indonesia_222313248_2KS3/</w:t>
+          <w:t>https://muhammad-ludvi.shinyapps.io/UAS_Komstat_222313248_2KS3/</w:t>
         </w:r>
       </w:hyperlink>
-    </w:p>
-    <w:p>
-      <w:pPr>
-        <w:pStyle w:val="ListParagraph"/>
-        <w:jc w:val="both"/>
-        <w:rPr>
-          <w:rFonts w:asciiTheme="majorBidi" w:eastAsia="Times" w:hAnsiTheme="majorBidi" w:cstheme="majorBidi"/>
-          <w:bCs/>
-          <w:sz w:val="24"/>
-          <w:szCs w:val="24"/>
-        </w:rPr>
-      </w:pPr>
     </w:p>
     <w:p>
       <w:pPr>
@@ -5874,6 +5866,7 @@
         <w:rPr>
           <w:rFonts w:asciiTheme="majorBidi" w:eastAsia="Times" w:hAnsiTheme="majorBidi" w:cstheme="majorBidi"/>
           <w:bCs/>
+          <w:noProof/>
           <w:sz w:val="24"/>
           <w:szCs w:val="24"/>
         </w:rPr>
@@ -6051,6 +6044,9 @@
         </w:rPr>
       </w:pPr>
       <w:r>
+        <w:rPr>
+          <w:noProof/>
+        </w:rPr>
         <w:lastRenderedPageBreak/>
         <w:drawing>
           <wp:inline distT="0" distB="0" distL="0" distR="0" wp14:anchorId="650C78D6" wp14:editId="224DD6C8">
@@ -6162,6 +6158,7 @@
         <w:rPr>
           <w:rFonts w:asciiTheme="majorBidi" w:eastAsia="Times" w:hAnsiTheme="majorBidi" w:cstheme="majorBidi"/>
           <w:b/>
+          <w:noProof/>
           <w:sz w:val="24"/>
           <w:szCs w:val="24"/>
         </w:rPr>
@@ -6247,25 +6244,7 @@
           <w:sz w:val="24"/>
           <w:szCs w:val="24"/>
         </w:rPr>
-        <w:t>Manajemen Data (</w:t>
-      </w:r>
-      <w:r>
-        <w:rPr>
-          <w:rFonts w:asciiTheme="majorBidi" w:eastAsia="Times" w:hAnsiTheme="majorBidi" w:cstheme="majorBidi"/>
-          <w:bCs/>
-          <w:sz w:val="24"/>
-          <w:szCs w:val="24"/>
-        </w:rPr>
-        <w:t>Transformasi</w:t>
-      </w:r>
-      <w:r>
-        <w:rPr>
-          <w:rFonts w:asciiTheme="majorBidi" w:eastAsia="Times" w:hAnsiTheme="majorBidi" w:cstheme="majorBidi"/>
-          <w:bCs/>
-          <w:sz w:val="24"/>
-          <w:szCs w:val="24"/>
-        </w:rPr>
-        <w:t xml:space="preserve"> Variabel)</w:t>
+        <w:t>Manajemen Data (Transformasi Variabel)</w:t>
       </w:r>
     </w:p>
     <w:p>
@@ -6413,6 +6392,7 @@
         <w:rPr>
           <w:rFonts w:asciiTheme="majorBidi" w:eastAsia="Times" w:hAnsiTheme="majorBidi" w:cstheme="majorBidi"/>
           <w:b/>
+          <w:noProof/>
           <w:sz w:val="24"/>
           <w:szCs w:val="24"/>
         </w:rPr>
@@ -6526,6 +6506,7 @@
         <w:rPr>
           <w:rFonts w:asciiTheme="majorBidi" w:eastAsia="Times" w:hAnsiTheme="majorBidi" w:cstheme="majorBidi"/>
           <w:b/>
+          <w:noProof/>
           <w:sz w:val="24"/>
           <w:szCs w:val="24"/>
         </w:rPr>
@@ -6611,25 +6592,7 @@
           <w:sz w:val="24"/>
           <w:szCs w:val="24"/>
         </w:rPr>
-        <w:t>Eksplorasi Data (</w:t>
-      </w:r>
-      <w:r>
-        <w:rPr>
-          <w:rFonts w:asciiTheme="majorBidi" w:eastAsia="Times" w:hAnsiTheme="majorBidi" w:cstheme="majorBidi"/>
-          <w:bCs/>
-          <w:sz w:val="24"/>
-          <w:szCs w:val="24"/>
-        </w:rPr>
-        <w:t>Pemetaan Spasial</w:t>
-      </w:r>
-      <w:r>
-        <w:rPr>
-          <w:rFonts w:asciiTheme="majorBidi" w:eastAsia="Times" w:hAnsiTheme="majorBidi" w:cstheme="majorBidi"/>
-          <w:bCs/>
-          <w:sz w:val="24"/>
-          <w:szCs w:val="24"/>
-        </w:rPr>
-        <w:t>)</w:t>
+        <w:t>Eksplorasi Data (Pemetaan Spasial)</w:t>
       </w:r>
     </w:p>
     <w:p>
@@ -6751,6 +6714,7 @@
         <w:rPr>
           <w:rFonts w:asciiTheme="majorBidi" w:eastAsia="Times" w:hAnsiTheme="majorBidi" w:cstheme="majorBidi"/>
           <w:b/>
+          <w:noProof/>
           <w:sz w:val="24"/>
           <w:szCs w:val="24"/>
         </w:rPr>
@@ -6836,34 +6800,7 @@
           <w:sz w:val="24"/>
           <w:szCs w:val="24"/>
         </w:rPr>
-        <w:t>Uji Asumsi</w:t>
-      </w:r>
-      <w:r>
-        <w:rPr>
-          <w:rFonts w:asciiTheme="majorBidi" w:eastAsia="Times" w:hAnsiTheme="majorBidi" w:cstheme="majorBidi"/>
-          <w:bCs/>
-          <w:sz w:val="24"/>
-          <w:szCs w:val="24"/>
-        </w:rPr>
-        <w:t xml:space="preserve"> (</w:t>
-      </w:r>
-      <w:r>
-        <w:rPr>
-          <w:rFonts w:asciiTheme="majorBidi" w:eastAsia="Times" w:hAnsiTheme="majorBidi" w:cstheme="majorBidi"/>
-          <w:bCs/>
-          <w:sz w:val="24"/>
-          <w:szCs w:val="24"/>
-        </w:rPr>
-        <w:t>Asumsi Normalitas</w:t>
-      </w:r>
-      <w:r>
-        <w:rPr>
-          <w:rFonts w:asciiTheme="majorBidi" w:eastAsia="Times" w:hAnsiTheme="majorBidi" w:cstheme="majorBidi"/>
-          <w:bCs/>
-          <w:sz w:val="24"/>
-          <w:szCs w:val="24"/>
-        </w:rPr>
-        <w:t>)</w:t>
+        <w:t>Uji Asumsi (Asumsi Normalitas)</w:t>
       </w:r>
     </w:p>
     <w:p>
@@ -6891,6 +6828,7 @@
         <w:rPr>
           <w:rFonts w:asciiTheme="majorBidi" w:eastAsia="Times" w:hAnsiTheme="majorBidi" w:cstheme="majorBidi"/>
           <w:b/>
+          <w:noProof/>
           <w:sz w:val="24"/>
           <w:szCs w:val="24"/>
         </w:rPr>
@@ -6976,25 +6914,7 @@
           <w:sz w:val="24"/>
           <w:szCs w:val="24"/>
         </w:rPr>
-        <w:t xml:space="preserve">Uji Asumsi (Asumsi </w:t>
-      </w:r>
-      <w:r>
-        <w:rPr>
-          <w:rFonts w:asciiTheme="majorBidi" w:eastAsia="Times" w:hAnsiTheme="majorBidi" w:cstheme="majorBidi"/>
-          <w:bCs/>
-          <w:sz w:val="24"/>
-          <w:szCs w:val="24"/>
-        </w:rPr>
-        <w:t>Homogenitas</w:t>
-      </w:r>
-      <w:r>
-        <w:rPr>
-          <w:rFonts w:asciiTheme="majorBidi" w:eastAsia="Times" w:hAnsiTheme="majorBidi" w:cstheme="majorBidi"/>
-          <w:bCs/>
-          <w:sz w:val="24"/>
-          <w:szCs w:val="24"/>
-        </w:rPr>
-        <w:t>)</w:t>
+        <w:t>Uji Asumsi (Asumsi Homogenitas)</w:t>
       </w:r>
     </w:p>
     <w:p>
@@ -7072,7 +6992,6 @@
           <w:bCs/>
           <w:sz w:val="24"/>
           <w:szCs w:val="24"/>
-          <w:lang w:val="fi-FI"/>
         </w:rPr>
         <w:t xml:space="preserve">Lalu terdapat sub tab pengujian proporsi dan kesamaan varians. </w:t>
       </w:r>
@@ -7111,6 +7030,7 @@
         <w:rPr>
           <w:rFonts w:asciiTheme="majorBidi" w:eastAsia="Times" w:hAnsiTheme="majorBidi" w:cstheme="majorBidi"/>
           <w:b/>
+          <w:noProof/>
           <w:sz w:val="24"/>
           <w:szCs w:val="24"/>
         </w:rPr>
@@ -7199,48 +7119,20 @@
           <w:szCs w:val="24"/>
           <w:lang w:val="en-US"/>
         </w:rPr>
-        <w:t xml:space="preserve"> Tab </w:t>
-      </w:r>
-      <w:r>
-        <w:rPr>
-          <w:rFonts w:asciiTheme="majorBidi" w:eastAsia="Times" w:hAnsiTheme="majorBidi" w:cstheme="majorBidi"/>
-          <w:bCs/>
+        <w:t xml:space="preserve"> Tab Statistik Inferensia (Uji Rata-Rata)</w:t>
+      </w:r>
+    </w:p>
+    <w:p>
+      <w:pPr>
+        <w:ind w:left="720"/>
+        <w:rPr>
+          <w:rFonts w:asciiTheme="majorBidi" w:eastAsia="Times" w:hAnsiTheme="majorBidi" w:cstheme="majorBidi"/>
+          <w:b/>
           <w:sz w:val="24"/>
           <w:szCs w:val="24"/>
           <w:lang w:val="en-US"/>
         </w:rPr>
-        <w:t>Statistik Inferensia</w:t>
-      </w:r>
-      <w:r>
-        <w:rPr>
-          <w:rFonts w:asciiTheme="majorBidi" w:eastAsia="Times" w:hAnsiTheme="majorBidi" w:cstheme="majorBidi"/>
-          <w:bCs/>
-          <w:sz w:val="24"/>
-          <w:szCs w:val="24"/>
-          <w:lang w:val="en-US"/>
-        </w:rPr>
-        <w:t xml:space="preserve"> (</w:t>
-      </w:r>
-      <w:r>
-        <w:rPr>
-          <w:rFonts w:asciiTheme="majorBidi" w:eastAsia="Times" w:hAnsiTheme="majorBidi" w:cstheme="majorBidi"/>
-          <w:bCs/>
-          <w:sz w:val="24"/>
-          <w:szCs w:val="24"/>
-          <w:lang w:val="en-US"/>
-        </w:rPr>
-        <w:t>Uji Rata-Rata</w:t>
-      </w:r>
-      <w:r>
-        <w:rPr>
-          <w:rFonts w:asciiTheme="majorBidi" w:eastAsia="Times" w:hAnsiTheme="majorBidi" w:cstheme="majorBidi"/>
-          <w:bCs/>
-          <w:sz w:val="24"/>
-          <w:szCs w:val="24"/>
-          <w:lang w:val="en-US"/>
-        </w:rPr>
-        <w:t>)</w:t>
-      </w:r>
+      </w:pPr>
     </w:p>
     <w:p>
       <w:pPr>
@@ -7250,24 +7142,13 @@
           <w:b/>
           <w:sz w:val="24"/>
           <w:szCs w:val="24"/>
-          <w:lang w:val="en-US"/>
-        </w:rPr>
-      </w:pPr>
-    </w:p>
-    <w:p>
-      <w:pPr>
-        <w:ind w:left="720"/>
-        <w:rPr>
-          <w:rFonts w:asciiTheme="majorBidi" w:eastAsia="Times" w:hAnsiTheme="majorBidi" w:cstheme="majorBidi"/>
-          <w:b/>
-          <w:sz w:val="24"/>
-          <w:szCs w:val="24"/>
-        </w:rPr>
-      </w:pPr>
-      <w:r>
-        <w:rPr>
-          <w:rFonts w:asciiTheme="majorBidi" w:eastAsia="Times" w:hAnsiTheme="majorBidi" w:cstheme="majorBidi"/>
-          <w:b/>
+        </w:rPr>
+      </w:pPr>
+      <w:r>
+        <w:rPr>
+          <w:rFonts w:asciiTheme="majorBidi" w:eastAsia="Times" w:hAnsiTheme="majorBidi" w:cstheme="majorBidi"/>
+          <w:b/>
+          <w:noProof/>
           <w:sz w:val="24"/>
           <w:szCs w:val="24"/>
         </w:rPr>
@@ -7404,6 +7285,7 @@
         <w:rPr>
           <w:rFonts w:asciiTheme="majorBidi" w:eastAsia="Times" w:hAnsiTheme="majorBidi" w:cstheme="majorBidi"/>
           <w:b/>
+          <w:noProof/>
           <w:sz w:val="24"/>
           <w:szCs w:val="24"/>
         </w:rPr>
@@ -7616,6 +7498,7 @@
         <w:rPr>
           <w:rFonts w:asciiTheme="majorBidi" w:eastAsia="Times" w:hAnsiTheme="majorBidi" w:cstheme="majorBidi"/>
           <w:b/>
+          <w:noProof/>
           <w:sz w:val="24"/>
           <w:szCs w:val="24"/>
         </w:rPr>
@@ -7764,6 +7647,7 @@
         <w:rPr>
           <w:rFonts w:asciiTheme="majorBidi" w:eastAsia="Times" w:hAnsiTheme="majorBidi" w:cstheme="majorBidi"/>
           <w:b/>
+          <w:noProof/>
           <w:sz w:val="24"/>
           <w:szCs w:val="24"/>
         </w:rPr>
@@ -8479,17 +8363,7 @@
           <w:szCs w:val="24"/>
           <w:lang w:val="fi-FI"/>
         </w:rPr>
-        <w:t>I</w:t>
-      </w:r>
-      <w:r>
-        <w:rPr>
-          <w:rFonts w:asciiTheme="majorBidi" w:eastAsia="Times" w:hAnsiTheme="majorBidi" w:cstheme="majorBidi"/>
-          <w:bCs/>
-          <w:sz w:val="24"/>
-          <w:szCs w:val="24"/>
-          <w:lang w:val="fi-FI"/>
-        </w:rPr>
-        <w:t>ntegrasi Metode Statistik Lanjutan</w:t>
+        <w:t>Integrasi Metode Statistik Lanjutan</w:t>
       </w:r>
     </w:p>
     <w:p>
@@ -11725,6 +11599,12 @@
 </file>
 
 <file path=customXml/item1.xml><?xml version="1.0" encoding="utf-8"?>
+<p:properties xmlns:p="http://schemas.microsoft.com/office/2006/metadata/properties" xmlns:xsi="http://www.w3.org/2001/XMLSchema-instance" xmlns:pc="http://schemas.microsoft.com/office/infopath/2007/PartnerControls">
+  <documentManagement/>
+</p:properties>
+</file>
+
+<file path=customXml/item2.xml><?xml version="1.0" encoding="utf-8"?>
 <?mso-contentType ?>
 <FormTemplates xmlns="http://schemas.microsoft.com/sharepoint/v3/contenttype/forms">
   <Display>DocumentLibraryForm</Display>
@@ -11733,13 +11613,11 @@
 </FormTemplates>
 </file>
 
-<file path=customXml/item2.xml><?xml version="1.0" encoding="utf-8"?>
-<p:properties xmlns:p="http://schemas.microsoft.com/office/2006/metadata/properties" xmlns:xsi="http://www.w3.org/2001/XMLSchema-instance" xmlns:pc="http://schemas.microsoft.com/office/infopath/2007/PartnerControls">
-  <documentManagement/>
-</p:properties>
+<file path=customXml/item3.xml><?xml version="1.0" encoding="utf-8"?>
+<b:Sources xmlns:b="http://schemas.openxmlformats.org/officeDocument/2006/bibliography" xmlns="http://schemas.openxmlformats.org/officeDocument/2006/bibliography" SelectedStyle="\APASixthEditionOfficeOnline.xsl" StyleName="APA" Version="6"/>
 </file>
 
-<file path=customXml/item3.xml><?xml version="1.0" encoding="utf-8"?>
+<file path=customXml/item4.xml><?xml version="1.0" encoding="utf-8"?>
 <ct:contentTypeSchema xmlns:ct="http://schemas.microsoft.com/office/2006/metadata/contentType" xmlns:ma="http://schemas.microsoft.com/office/2006/metadata/properties/metaAttributes" ct:_="" ma:_="" ma:contentTypeName="Dokumen" ma:contentTypeID="0x010100192274BAC4C3B94AA9314EF9CB33A261" ma:contentTypeVersion="15" ma:contentTypeDescription="Buat sebuah dokumen baru." ma:contentTypeScope="" ma:versionID="f419f3641834f13ef9d20bb2e5d77cc4">
   <xsd:schema xmlns:xsd="http://www.w3.org/2001/XMLSchema" xmlns:xs="http://www.w3.org/2001/XMLSchema" xmlns:p="http://schemas.microsoft.com/office/2006/metadata/properties" xmlns:ns3="a47961b2-0efb-4685-b74b-edac1fa08cc8" xmlns:ns4="bd31b422-3d73-4a73-aa38-170b52ffdaaa" targetNamespace="http://schemas.microsoft.com/office/2006/metadata/properties" ma:root="true" ma:fieldsID="1f81448af8061f53e83ea6fc3822e063" ns3:_="" ns4:_="">
     <xsd:import namespace="a47961b2-0efb-4685-b74b-edac1fa08cc8"/>
@@ -11972,19 +11850,7 @@
 </ct:contentTypeSchema>
 </file>
 
-<file path=customXml/item4.xml><?xml version="1.0" encoding="utf-8"?>
-<b:Sources xmlns:b="http://schemas.openxmlformats.org/officeDocument/2006/bibliography" xmlns="http://schemas.openxmlformats.org/officeDocument/2006/bibliography" SelectedStyle="\APASixthEditionOfficeOnline.xsl" StyleName="APA" Version="6"/>
-</file>
-
 <file path=customXml/itemProps1.xml><?xml version="1.0" encoding="utf-8"?>
-<ds:datastoreItem xmlns:ds="http://schemas.openxmlformats.org/officeDocument/2006/customXml" ds:itemID="{3F4D044F-67FB-42A4-8B4F-EC53E39691EA}">
-  <ds:schemaRefs>
-    <ds:schemaRef ds:uri="http://schemas.microsoft.com/sharepoint/v3/contenttype/forms"/>
-  </ds:schemaRefs>
-</ds:datastoreItem>
-</file>
-
-<file path=customXml/itemProps2.xml><?xml version="1.0" encoding="utf-8"?>
 <ds:datastoreItem xmlns:ds="http://schemas.openxmlformats.org/officeDocument/2006/customXml" ds:itemID="{4699B3BD-DDD1-4F8A-BEC9-D34875EA7ED0}">
   <ds:schemaRefs>
     <ds:schemaRef ds:uri="http://schemas.microsoft.com/office/2006/metadata/properties"/>
@@ -11993,7 +11859,23 @@
 </ds:datastoreItem>
 </file>
 
+<file path=customXml/itemProps2.xml><?xml version="1.0" encoding="utf-8"?>
+<ds:datastoreItem xmlns:ds="http://schemas.openxmlformats.org/officeDocument/2006/customXml" ds:itemID="{3F4D044F-67FB-42A4-8B4F-EC53E39691EA}">
+  <ds:schemaRefs>
+    <ds:schemaRef ds:uri="http://schemas.microsoft.com/sharepoint/v3/contenttype/forms"/>
+  </ds:schemaRefs>
+</ds:datastoreItem>
+</file>
+
 <file path=customXml/itemProps3.xml><?xml version="1.0" encoding="utf-8"?>
+<ds:datastoreItem xmlns:ds="http://schemas.openxmlformats.org/officeDocument/2006/customXml" ds:itemID="{E045C81F-44F0-425B-BD67-C96919A6DBAF}">
+  <ds:schemaRefs>
+    <ds:schemaRef ds:uri="http://schemas.openxmlformats.org/officeDocument/2006/bibliography"/>
+  </ds:schemaRefs>
+</ds:datastoreItem>
+</file>
+
+<file path=customXml/itemProps4.xml><?xml version="1.0" encoding="utf-8"?>
 <ds:datastoreItem xmlns:ds="http://schemas.openxmlformats.org/officeDocument/2006/customXml" ds:itemID="{75EA1A6C-AFCD-4876-9AE2-39F7C8EBA6BA}">
   <ds:schemaRefs>
     <ds:schemaRef ds:uri="http://schemas.microsoft.com/office/2006/metadata/contentType"/>
@@ -12010,12 +11892,4 @@
     <ds:schemaRef ds:uri="http://schemas.microsoft.com/internal/obd"/>
   </ds:schemaRefs>
 </ds:datastoreItem>
-</file>
-
-<file path=customXml/itemProps4.xml><?xml version="1.0" encoding="utf-8"?>
-<ds:datastoreItem xmlns:ds="http://schemas.openxmlformats.org/officeDocument/2006/customXml" ds:itemID="{E045C81F-44F0-425B-BD67-C96919A6DBAF}">
-  <ds:schemaRefs>
-    <ds:schemaRef ds:uri="http://schemas.openxmlformats.org/officeDocument/2006/bibliography"/>
-  </ds:schemaRefs>
-</ds:datastoreItem>
 </file>
</xml_diff>